<commit_message>
02 done i think
</commit_message>
<xml_diff>
--- a/02_Computer Component Chart.docx
+++ b/02_Computer Component Chart.docx
@@ -549,55 +549,71 @@
                 <w:sz w:val="24"/>
                 <w:szCs w:val="24"/>
               </w:rPr>
+              <w:t>PC</w:t>
+            </w:r>
+            <w:r>
+              <w:rPr>
+                <w:rFonts w:ascii="Segoe UI Emoji" w:eastAsia="Times New Roman" w:hAnsi="Segoe UI Emoji" w:cs="Calibri"/>
+                <w:sz w:val="24"/>
+                <w:szCs w:val="24"/>
+              </w:rPr>
+              <w:t>’</w:t>
+            </w:r>
+            <w:r>
+              <w:rPr>
+                <w:rFonts w:ascii="Segoe UI Emoji" w:eastAsia="Times New Roman" w:hAnsi="Segoe UI Emoji" w:cs="Calibri"/>
+                <w:sz w:val="24"/>
+                <w:szCs w:val="24"/>
+              </w:rPr>
+              <w:t>s instructions</w:t>
+            </w:r>
+          </w:p>
+          <w:p>
+            <w:pPr>
+              <w:spacing w:after="0" w:line="240" w:lineRule="auto"/>
+              <w:rPr>
+                <w:rFonts w:ascii="Segoe UI Emoji" w:eastAsia="Times New Roman" w:hAnsi="Segoe UI Emoji" w:cs="Calibri"/>
+                <w:sz w:val="24"/>
+                <w:szCs w:val="24"/>
+              </w:rPr>
+            </w:pPr>
+          </w:p>
+        </w:tc>
+        <w:tc>
+          <w:tcPr>
+            <w:tcW w:w="3657" w:type="dxa"/>
+            <w:tcBorders>
+              <w:top w:val="single" w:sz="8" w:space="0" w:color="A3A3A3"/>
+              <w:left w:val="single" w:sz="8" w:space="0" w:color="A3A3A3"/>
+              <w:bottom w:val="single" w:sz="8" w:space="0" w:color="A3A3A3"/>
+              <w:right w:val="single" w:sz="8" w:space="0" w:color="A3A3A3"/>
+            </w:tcBorders>
+            <w:tcMar>
+              <w:top w:w="40" w:type="dxa"/>
+              <w:left w:w="60" w:type="dxa"/>
+              <w:bottom w:w="40" w:type="dxa"/>
+              <w:right w:w="60" w:type="dxa"/>
+            </w:tcMar>
+            <w:hideMark/>
+          </w:tcPr>
+          <w:p>
+            <w:pPr>
+              <w:spacing w:after="0" w:line="240" w:lineRule="auto"/>
+              <w:rPr>
+                <w:rFonts w:ascii="Segoe UI Emoji" w:eastAsia="Times New Roman" w:hAnsi="Segoe UI Emoji" w:cs="Calibri"/>
+                <w:sz w:val="24"/>
+                <w:szCs w:val="24"/>
+              </w:rPr>
+            </w:pPr>
+            <w:r>
+              <w:rPr>
+                <w:rFonts w:ascii="Segoe UI Emoji" w:eastAsia="Times New Roman" w:hAnsi="Segoe UI Emoji" w:cs="Calibri"/>
+                <w:sz w:val="24"/>
+                <w:szCs w:val="24"/>
+              </w:rPr>
               <w:t> </w:t>
             </w:r>
           </w:p>
-          <w:p>
-            <w:pPr>
-              <w:spacing w:after="0" w:line="240" w:lineRule="auto"/>
-              <w:rPr>
-                <w:rFonts w:ascii="Segoe UI Emoji" w:eastAsia="Times New Roman" w:hAnsi="Segoe UI Emoji" w:cs="Calibri"/>
-                <w:sz w:val="24"/>
-                <w:szCs w:val="24"/>
-              </w:rPr>
-            </w:pPr>
-          </w:p>
-        </w:tc>
-        <w:tc>
-          <w:tcPr>
-            <w:tcW w:w="3657" w:type="dxa"/>
-            <w:tcBorders>
-              <w:top w:val="single" w:sz="8" w:space="0" w:color="A3A3A3"/>
-              <w:left w:val="single" w:sz="8" w:space="0" w:color="A3A3A3"/>
-              <w:bottom w:val="single" w:sz="8" w:space="0" w:color="A3A3A3"/>
-              <w:right w:val="single" w:sz="8" w:space="0" w:color="A3A3A3"/>
-            </w:tcBorders>
-            <w:tcMar>
-              <w:top w:w="40" w:type="dxa"/>
-              <w:left w:w="60" w:type="dxa"/>
-              <w:bottom w:w="40" w:type="dxa"/>
-              <w:right w:w="60" w:type="dxa"/>
-            </w:tcMar>
-            <w:hideMark/>
-          </w:tcPr>
-          <w:p>
-            <w:pPr>
-              <w:spacing w:after="0" w:line="240" w:lineRule="auto"/>
-              <w:rPr>
-                <w:rFonts w:ascii="Segoe UI Emoji" w:eastAsia="Times New Roman" w:hAnsi="Segoe UI Emoji" w:cs="Calibri"/>
-                <w:sz w:val="24"/>
-                <w:szCs w:val="24"/>
-              </w:rPr>
-            </w:pPr>
-            <w:r>
-              <w:rPr>
-                <w:rFonts w:ascii="Segoe UI Emoji" w:eastAsia="Times New Roman" w:hAnsi="Segoe UI Emoji" w:cs="Calibri"/>
-                <w:sz w:val="24"/>
-                <w:szCs w:val="24"/>
-              </w:rPr>
-              <w:t> </w:t>
-            </w:r>
-          </w:p>
         </w:tc>
         <w:tc>
           <w:tcPr>
@@ -618,6 +634,14 @@
                 <w:szCs w:val="24"/>
               </w:rPr>
             </w:pPr>
+            <w:r>
+              <w:rPr>
+                <w:rFonts w:ascii="Segoe UI Emoji" w:eastAsia="Times New Roman" w:hAnsi="Segoe UI Emoji" w:cs="Calibri"/>
+                <w:sz w:val="24"/>
+                <w:szCs w:val="24"/>
+              </w:rPr>
+              <w:t>$148 - $1035</w:t>
+            </w:r>
           </w:p>
         </w:tc>
       </w:tr>
@@ -690,55 +714,55 @@
                 <w:sz w:val="24"/>
                 <w:szCs w:val="24"/>
               </w:rPr>
+              <w:t>Web</w:t>
+            </w:r>
+          </w:p>
+          <w:p>
+            <w:pPr>
+              <w:spacing w:after="0" w:line="240" w:lineRule="auto"/>
+              <w:rPr>
+                <w:rFonts w:ascii="Segoe UI Emoji" w:eastAsia="Times New Roman" w:hAnsi="Segoe UI Emoji" w:cs="Calibri"/>
+                <w:sz w:val="24"/>
+                <w:szCs w:val="24"/>
+              </w:rPr>
+            </w:pPr>
+          </w:p>
+        </w:tc>
+        <w:tc>
+          <w:tcPr>
+            <w:tcW w:w="3657" w:type="dxa"/>
+            <w:tcBorders>
+              <w:top w:val="single" w:sz="8" w:space="0" w:color="A3A3A3"/>
+              <w:left w:val="single" w:sz="8" w:space="0" w:color="A3A3A3"/>
+              <w:bottom w:val="single" w:sz="8" w:space="0" w:color="A3A3A3"/>
+              <w:right w:val="single" w:sz="8" w:space="0" w:color="A3A3A3"/>
+            </w:tcBorders>
+            <w:tcMar>
+              <w:top w:w="40" w:type="dxa"/>
+              <w:left w:w="60" w:type="dxa"/>
+              <w:bottom w:w="40" w:type="dxa"/>
+              <w:right w:w="60" w:type="dxa"/>
+            </w:tcMar>
+            <w:hideMark/>
+          </w:tcPr>
+          <w:p>
+            <w:pPr>
+              <w:spacing w:after="0" w:line="240" w:lineRule="auto"/>
+              <w:rPr>
+                <w:rFonts w:ascii="Segoe UI Emoji" w:eastAsia="Times New Roman" w:hAnsi="Segoe UI Emoji" w:cs="Calibri"/>
+                <w:sz w:val="24"/>
+                <w:szCs w:val="24"/>
+              </w:rPr>
+            </w:pPr>
+            <w:r>
+              <w:rPr>
+                <w:rFonts w:ascii="Segoe UI Emoji" w:eastAsia="Times New Roman" w:hAnsi="Segoe UI Emoji" w:cs="Calibri"/>
+                <w:sz w:val="24"/>
+                <w:szCs w:val="24"/>
+              </w:rPr>
               <w:t> </w:t>
             </w:r>
           </w:p>
-          <w:p>
-            <w:pPr>
-              <w:spacing w:after="0" w:line="240" w:lineRule="auto"/>
-              <w:rPr>
-                <w:rFonts w:ascii="Segoe UI Emoji" w:eastAsia="Times New Roman" w:hAnsi="Segoe UI Emoji" w:cs="Calibri"/>
-                <w:sz w:val="24"/>
-                <w:szCs w:val="24"/>
-              </w:rPr>
-            </w:pPr>
-          </w:p>
-        </w:tc>
-        <w:tc>
-          <w:tcPr>
-            <w:tcW w:w="3657" w:type="dxa"/>
-            <w:tcBorders>
-              <w:top w:val="single" w:sz="8" w:space="0" w:color="A3A3A3"/>
-              <w:left w:val="single" w:sz="8" w:space="0" w:color="A3A3A3"/>
-              <w:bottom w:val="single" w:sz="8" w:space="0" w:color="A3A3A3"/>
-              <w:right w:val="single" w:sz="8" w:space="0" w:color="A3A3A3"/>
-            </w:tcBorders>
-            <w:tcMar>
-              <w:top w:w="40" w:type="dxa"/>
-              <w:left w:w="60" w:type="dxa"/>
-              <w:bottom w:w="40" w:type="dxa"/>
-              <w:right w:w="60" w:type="dxa"/>
-            </w:tcMar>
-            <w:hideMark/>
-          </w:tcPr>
-          <w:p>
-            <w:pPr>
-              <w:spacing w:after="0" w:line="240" w:lineRule="auto"/>
-              <w:rPr>
-                <w:rFonts w:ascii="Segoe UI Emoji" w:eastAsia="Times New Roman" w:hAnsi="Segoe UI Emoji" w:cs="Calibri"/>
-                <w:sz w:val="24"/>
-                <w:szCs w:val="24"/>
-              </w:rPr>
-            </w:pPr>
-            <w:r>
-              <w:rPr>
-                <w:rFonts w:ascii="Segoe UI Emoji" w:eastAsia="Times New Roman" w:hAnsi="Segoe UI Emoji" w:cs="Calibri"/>
-                <w:sz w:val="24"/>
-                <w:szCs w:val="24"/>
-              </w:rPr>
-              <w:t> </w:t>
-            </w:r>
-          </w:p>
         </w:tc>
         <w:tc>
           <w:tcPr>
@@ -759,6 +783,14 @@
                 <w:szCs w:val="24"/>
               </w:rPr>
             </w:pPr>
+            <w:r>
+              <w:rPr>
+                <w:rFonts w:ascii="Segoe UI Emoji" w:eastAsia="Times New Roman" w:hAnsi="Segoe UI Emoji" w:cs="Calibri"/>
+                <w:sz w:val="24"/>
+                <w:szCs w:val="24"/>
+              </w:rPr>
+              <w:t>$40</w:t>
+            </w:r>
           </w:p>
         </w:tc>
       </w:tr>
@@ -831,55 +863,65 @@
                 <w:sz w:val="24"/>
                 <w:szCs w:val="24"/>
               </w:rPr>
+              <w:t xml:space="preserve">Stores short term </w:t>
+            </w:r>
+            <w:proofErr w:type="gramStart"/>
+            <w:r>
+              <w:rPr>
+                <w:rFonts w:ascii="Segoe UI Emoji" w:eastAsia="Times New Roman" w:hAnsi="Segoe UI Emoji" w:cs="Calibri"/>
+                <w:sz w:val="24"/>
+                <w:szCs w:val="24"/>
+              </w:rPr>
+              <w:t>data</w:t>
+            </w:r>
+            <w:proofErr w:type="gramEnd"/>
+          </w:p>
+          <w:p>
+            <w:pPr>
+              <w:spacing w:after="0" w:line="240" w:lineRule="auto"/>
+              <w:rPr>
+                <w:rFonts w:ascii="Segoe UI Emoji" w:eastAsia="Times New Roman" w:hAnsi="Segoe UI Emoji" w:cs="Calibri"/>
+                <w:sz w:val="24"/>
+                <w:szCs w:val="24"/>
+              </w:rPr>
+            </w:pPr>
+          </w:p>
+        </w:tc>
+        <w:tc>
+          <w:tcPr>
+            <w:tcW w:w="3657" w:type="dxa"/>
+            <w:tcBorders>
+              <w:top w:val="single" w:sz="8" w:space="0" w:color="A3A3A3"/>
+              <w:left w:val="single" w:sz="8" w:space="0" w:color="A3A3A3"/>
+              <w:bottom w:val="single" w:sz="8" w:space="0" w:color="A3A3A3"/>
+              <w:right w:val="single" w:sz="8" w:space="0" w:color="A3A3A3"/>
+            </w:tcBorders>
+            <w:tcMar>
+              <w:top w:w="40" w:type="dxa"/>
+              <w:left w:w="60" w:type="dxa"/>
+              <w:bottom w:w="40" w:type="dxa"/>
+              <w:right w:w="60" w:type="dxa"/>
+            </w:tcMar>
+            <w:hideMark/>
+          </w:tcPr>
+          <w:p>
+            <w:pPr>
+              <w:spacing w:after="0" w:line="240" w:lineRule="auto"/>
+              <w:rPr>
+                <w:rFonts w:ascii="Segoe UI Emoji" w:eastAsia="Times New Roman" w:hAnsi="Segoe UI Emoji" w:cs="Calibri"/>
+                <w:sz w:val="24"/>
+                <w:szCs w:val="24"/>
+              </w:rPr>
+            </w:pPr>
+            <w:r>
+              <w:rPr>
+                <w:rFonts w:ascii="Segoe UI Emoji" w:eastAsia="Times New Roman" w:hAnsi="Segoe UI Emoji" w:cs="Calibri"/>
+                <w:sz w:val="24"/>
+                <w:szCs w:val="24"/>
+              </w:rPr>
               <w:t> </w:t>
             </w:r>
           </w:p>
-          <w:p>
-            <w:pPr>
-              <w:spacing w:after="0" w:line="240" w:lineRule="auto"/>
-              <w:rPr>
-                <w:rFonts w:ascii="Segoe UI Emoji" w:eastAsia="Times New Roman" w:hAnsi="Segoe UI Emoji" w:cs="Calibri"/>
-                <w:sz w:val="24"/>
-                <w:szCs w:val="24"/>
-              </w:rPr>
-            </w:pPr>
-          </w:p>
-        </w:tc>
-        <w:tc>
-          <w:tcPr>
-            <w:tcW w:w="3657" w:type="dxa"/>
-            <w:tcBorders>
-              <w:top w:val="single" w:sz="8" w:space="0" w:color="A3A3A3"/>
-              <w:left w:val="single" w:sz="8" w:space="0" w:color="A3A3A3"/>
-              <w:bottom w:val="single" w:sz="8" w:space="0" w:color="A3A3A3"/>
-              <w:right w:val="single" w:sz="8" w:space="0" w:color="A3A3A3"/>
-            </w:tcBorders>
-            <w:tcMar>
-              <w:top w:w="40" w:type="dxa"/>
-              <w:left w:w="60" w:type="dxa"/>
-              <w:bottom w:w="40" w:type="dxa"/>
-              <w:right w:w="60" w:type="dxa"/>
-            </w:tcMar>
-            <w:hideMark/>
-          </w:tcPr>
-          <w:p>
-            <w:pPr>
-              <w:spacing w:after="0" w:line="240" w:lineRule="auto"/>
-              <w:rPr>
-                <w:rFonts w:ascii="Segoe UI Emoji" w:eastAsia="Times New Roman" w:hAnsi="Segoe UI Emoji" w:cs="Calibri"/>
-                <w:sz w:val="24"/>
-                <w:szCs w:val="24"/>
-              </w:rPr>
-            </w:pPr>
-            <w:r>
-              <w:rPr>
-                <w:rFonts w:ascii="Segoe UI Emoji" w:eastAsia="Times New Roman" w:hAnsi="Segoe UI Emoji" w:cs="Calibri"/>
-                <w:sz w:val="24"/>
-                <w:szCs w:val="24"/>
-              </w:rPr>
-              <w:t> </w:t>
-            </w:r>
-          </w:p>
         </w:tc>
         <w:tc>
           <w:tcPr>
@@ -900,6 +942,14 @@
                 <w:szCs w:val="24"/>
               </w:rPr>
             </w:pPr>
+            <w:r>
+              <w:rPr>
+                <w:rFonts w:ascii="Segoe UI Emoji" w:eastAsia="Times New Roman" w:hAnsi="Segoe UI Emoji" w:cs="Calibri"/>
+                <w:sz w:val="24"/>
+                <w:szCs w:val="24"/>
+              </w:rPr>
+              <w:t>$12 - $1421</w:t>
+            </w:r>
           </w:p>
         </w:tc>
       </w:tr>
@@ -972,55 +1022,55 @@
                 <w:sz w:val="24"/>
                 <w:szCs w:val="24"/>
               </w:rPr>
+              <w:t>Stores data</w:t>
+            </w:r>
+          </w:p>
+          <w:p>
+            <w:pPr>
+              <w:spacing w:after="0" w:line="240" w:lineRule="auto"/>
+              <w:rPr>
+                <w:rFonts w:ascii="Segoe UI Emoji" w:eastAsia="Times New Roman" w:hAnsi="Segoe UI Emoji" w:cs="Calibri"/>
+                <w:sz w:val="24"/>
+                <w:szCs w:val="24"/>
+              </w:rPr>
+            </w:pPr>
+          </w:p>
+        </w:tc>
+        <w:tc>
+          <w:tcPr>
+            <w:tcW w:w="3657" w:type="dxa"/>
+            <w:tcBorders>
+              <w:top w:val="single" w:sz="8" w:space="0" w:color="A3A3A3"/>
+              <w:left w:val="single" w:sz="8" w:space="0" w:color="A3A3A3"/>
+              <w:bottom w:val="single" w:sz="8" w:space="0" w:color="A3A3A3"/>
+              <w:right w:val="single" w:sz="8" w:space="0" w:color="A3A3A3"/>
+            </w:tcBorders>
+            <w:tcMar>
+              <w:top w:w="40" w:type="dxa"/>
+              <w:left w:w="60" w:type="dxa"/>
+              <w:bottom w:w="40" w:type="dxa"/>
+              <w:right w:w="60" w:type="dxa"/>
+            </w:tcMar>
+            <w:hideMark/>
+          </w:tcPr>
+          <w:p>
+            <w:pPr>
+              <w:spacing w:after="0" w:line="240" w:lineRule="auto"/>
+              <w:rPr>
+                <w:rFonts w:ascii="Segoe UI Emoji" w:eastAsia="Times New Roman" w:hAnsi="Segoe UI Emoji" w:cs="Calibri"/>
+                <w:sz w:val="24"/>
+                <w:szCs w:val="24"/>
+              </w:rPr>
+            </w:pPr>
+            <w:r>
+              <w:rPr>
+                <w:rFonts w:ascii="Segoe UI Emoji" w:eastAsia="Times New Roman" w:hAnsi="Segoe UI Emoji" w:cs="Calibri"/>
+                <w:sz w:val="24"/>
+                <w:szCs w:val="24"/>
+              </w:rPr>
               <w:t> </w:t>
             </w:r>
           </w:p>
-          <w:p>
-            <w:pPr>
-              <w:spacing w:after="0" w:line="240" w:lineRule="auto"/>
-              <w:rPr>
-                <w:rFonts w:ascii="Segoe UI Emoji" w:eastAsia="Times New Roman" w:hAnsi="Segoe UI Emoji" w:cs="Calibri"/>
-                <w:sz w:val="24"/>
-                <w:szCs w:val="24"/>
-              </w:rPr>
-            </w:pPr>
-          </w:p>
-        </w:tc>
-        <w:tc>
-          <w:tcPr>
-            <w:tcW w:w="3657" w:type="dxa"/>
-            <w:tcBorders>
-              <w:top w:val="single" w:sz="8" w:space="0" w:color="A3A3A3"/>
-              <w:left w:val="single" w:sz="8" w:space="0" w:color="A3A3A3"/>
-              <w:bottom w:val="single" w:sz="8" w:space="0" w:color="A3A3A3"/>
-              <w:right w:val="single" w:sz="8" w:space="0" w:color="A3A3A3"/>
-            </w:tcBorders>
-            <w:tcMar>
-              <w:top w:w="40" w:type="dxa"/>
-              <w:left w:w="60" w:type="dxa"/>
-              <w:bottom w:w="40" w:type="dxa"/>
-              <w:right w:w="60" w:type="dxa"/>
-            </w:tcMar>
-            <w:hideMark/>
-          </w:tcPr>
-          <w:p>
-            <w:pPr>
-              <w:spacing w:after="0" w:line="240" w:lineRule="auto"/>
-              <w:rPr>
-                <w:rFonts w:ascii="Segoe UI Emoji" w:eastAsia="Times New Roman" w:hAnsi="Segoe UI Emoji" w:cs="Calibri"/>
-                <w:sz w:val="24"/>
-                <w:szCs w:val="24"/>
-              </w:rPr>
-            </w:pPr>
-            <w:r>
-              <w:rPr>
-                <w:rFonts w:ascii="Segoe UI Emoji" w:eastAsia="Times New Roman" w:hAnsi="Segoe UI Emoji" w:cs="Calibri"/>
-                <w:sz w:val="24"/>
-                <w:szCs w:val="24"/>
-              </w:rPr>
-              <w:t> </w:t>
-            </w:r>
-          </w:p>
         </w:tc>
         <w:tc>
           <w:tcPr>
@@ -1041,6 +1091,14 @@
                 <w:szCs w:val="24"/>
               </w:rPr>
             </w:pPr>
+            <w:r>
+              <w:rPr>
+                <w:rFonts w:ascii="Segoe UI Emoji" w:eastAsia="Times New Roman" w:hAnsi="Segoe UI Emoji" w:cs="Calibri"/>
+                <w:sz w:val="24"/>
+                <w:szCs w:val="24"/>
+              </w:rPr>
+              <w:t>$28 - $208</w:t>
+            </w:r>
           </w:p>
         </w:tc>
       </w:tr>
@@ -1113,55 +1171,97 @@
                 <w:sz w:val="24"/>
                 <w:szCs w:val="24"/>
               </w:rPr>
+              <w:t>Read</w:t>
+            </w:r>
+            <w:r>
+              <w:rPr>
+                <w:rFonts w:ascii="Segoe UI Emoji" w:eastAsia="Times New Roman" w:hAnsi="Segoe UI Emoji" w:cs="Calibri"/>
+                <w:sz w:val="24"/>
+                <w:szCs w:val="24"/>
+              </w:rPr>
+              <w:t>s</w:t>
+            </w:r>
+            <w:r>
+              <w:rPr>
+                <w:rFonts w:ascii="Segoe UI Emoji" w:eastAsia="Times New Roman" w:hAnsi="Segoe UI Emoji" w:cs="Calibri"/>
+                <w:sz w:val="24"/>
+                <w:szCs w:val="24"/>
+              </w:rPr>
+              <w:t>/write</w:t>
+            </w:r>
+            <w:r>
+              <w:rPr>
+                <w:rFonts w:ascii="Segoe UI Emoji" w:eastAsia="Times New Roman" w:hAnsi="Segoe UI Emoji" w:cs="Calibri"/>
+                <w:sz w:val="24"/>
+                <w:szCs w:val="24"/>
+              </w:rPr>
+              <w:t>s</w:t>
+            </w:r>
+            <w:r>
+              <w:rPr>
+                <w:rFonts w:ascii="Segoe UI Emoji" w:eastAsia="Times New Roman" w:hAnsi="Segoe UI Emoji" w:cs="Calibri"/>
+                <w:sz w:val="24"/>
+                <w:szCs w:val="24"/>
+              </w:rPr>
+              <w:t xml:space="preserve"> CDs + </w:t>
+            </w:r>
+            <w:proofErr w:type="gramStart"/>
+            <w:r>
+              <w:rPr>
+                <w:rFonts w:ascii="Segoe UI Emoji" w:eastAsia="Times New Roman" w:hAnsi="Segoe UI Emoji" w:cs="Calibri"/>
+                <w:sz w:val="24"/>
+                <w:szCs w:val="24"/>
+              </w:rPr>
+              <w:t>DVDs</w:t>
+            </w:r>
+            <w:proofErr w:type="gramEnd"/>
+          </w:p>
+          <w:p>
+            <w:pPr>
+              <w:spacing w:after="0" w:line="240" w:lineRule="auto"/>
+              <w:rPr>
+                <w:rFonts w:ascii="Segoe UI Emoji" w:eastAsia="Times New Roman" w:hAnsi="Segoe UI Emoji" w:cs="Calibri"/>
+                <w:sz w:val="24"/>
+                <w:szCs w:val="24"/>
+              </w:rPr>
+            </w:pPr>
+          </w:p>
+        </w:tc>
+        <w:tc>
+          <w:tcPr>
+            <w:tcW w:w="3657" w:type="dxa"/>
+            <w:tcBorders>
+              <w:top w:val="single" w:sz="8" w:space="0" w:color="A3A3A3"/>
+              <w:left w:val="single" w:sz="8" w:space="0" w:color="A3A3A3"/>
+              <w:bottom w:val="single" w:sz="8" w:space="0" w:color="A3A3A3"/>
+              <w:right w:val="single" w:sz="8" w:space="0" w:color="A3A3A3"/>
+            </w:tcBorders>
+            <w:tcMar>
+              <w:top w:w="40" w:type="dxa"/>
+              <w:left w:w="60" w:type="dxa"/>
+              <w:bottom w:w="40" w:type="dxa"/>
+              <w:right w:w="60" w:type="dxa"/>
+            </w:tcMar>
+            <w:hideMark/>
+          </w:tcPr>
+          <w:p>
+            <w:pPr>
+              <w:spacing w:after="0" w:line="240" w:lineRule="auto"/>
+              <w:rPr>
+                <w:rFonts w:ascii="Segoe UI Emoji" w:eastAsia="Times New Roman" w:hAnsi="Segoe UI Emoji" w:cs="Calibri"/>
+                <w:sz w:val="24"/>
+                <w:szCs w:val="24"/>
+              </w:rPr>
+            </w:pPr>
+            <w:r>
+              <w:rPr>
+                <w:rFonts w:ascii="Segoe UI Emoji" w:eastAsia="Times New Roman" w:hAnsi="Segoe UI Emoji" w:cs="Calibri"/>
+                <w:sz w:val="24"/>
+                <w:szCs w:val="24"/>
+              </w:rPr>
               <w:t> </w:t>
             </w:r>
           </w:p>
-          <w:p>
-            <w:pPr>
-              <w:spacing w:after="0" w:line="240" w:lineRule="auto"/>
-              <w:rPr>
-                <w:rFonts w:ascii="Segoe UI Emoji" w:eastAsia="Times New Roman" w:hAnsi="Segoe UI Emoji" w:cs="Calibri"/>
-                <w:sz w:val="24"/>
-                <w:szCs w:val="24"/>
-              </w:rPr>
-            </w:pPr>
-          </w:p>
-        </w:tc>
-        <w:tc>
-          <w:tcPr>
-            <w:tcW w:w="3657" w:type="dxa"/>
-            <w:tcBorders>
-              <w:top w:val="single" w:sz="8" w:space="0" w:color="A3A3A3"/>
-              <w:left w:val="single" w:sz="8" w:space="0" w:color="A3A3A3"/>
-              <w:bottom w:val="single" w:sz="8" w:space="0" w:color="A3A3A3"/>
-              <w:right w:val="single" w:sz="8" w:space="0" w:color="A3A3A3"/>
-            </w:tcBorders>
-            <w:tcMar>
-              <w:top w:w="40" w:type="dxa"/>
-              <w:left w:w="60" w:type="dxa"/>
-              <w:bottom w:w="40" w:type="dxa"/>
-              <w:right w:w="60" w:type="dxa"/>
-            </w:tcMar>
-            <w:hideMark/>
-          </w:tcPr>
-          <w:p>
-            <w:pPr>
-              <w:spacing w:after="0" w:line="240" w:lineRule="auto"/>
-              <w:rPr>
-                <w:rFonts w:ascii="Segoe UI Emoji" w:eastAsia="Times New Roman" w:hAnsi="Segoe UI Emoji" w:cs="Calibri"/>
-                <w:sz w:val="24"/>
-                <w:szCs w:val="24"/>
-              </w:rPr>
-            </w:pPr>
-            <w:r>
-              <w:rPr>
-                <w:rFonts w:ascii="Segoe UI Emoji" w:eastAsia="Times New Roman" w:hAnsi="Segoe UI Emoji" w:cs="Calibri"/>
-                <w:sz w:val="24"/>
-                <w:szCs w:val="24"/>
-              </w:rPr>
-              <w:t> </w:t>
-            </w:r>
-          </w:p>
         </w:tc>
         <w:tc>
           <w:tcPr>
@@ -1182,6 +1282,14 @@
                 <w:szCs w:val="24"/>
               </w:rPr>
             </w:pPr>
+            <w:r>
+              <w:rPr>
+                <w:rFonts w:ascii="Segoe UI Emoji" w:eastAsia="Times New Roman" w:hAnsi="Segoe UI Emoji" w:cs="Calibri"/>
+                <w:sz w:val="24"/>
+                <w:szCs w:val="24"/>
+              </w:rPr>
+              <w:t>$56 - $171</w:t>
+            </w:r>
           </w:p>
         </w:tc>
       </w:tr>
@@ -1254,55 +1362,55 @@
                 <w:sz w:val="24"/>
                 <w:szCs w:val="24"/>
               </w:rPr>
+              <w:t>Displays what the pc tells it to</w:t>
+            </w:r>
+          </w:p>
+          <w:p>
+            <w:pPr>
+              <w:spacing w:after="0" w:line="240" w:lineRule="auto"/>
+              <w:rPr>
+                <w:rFonts w:ascii="Segoe UI Emoji" w:eastAsia="Times New Roman" w:hAnsi="Segoe UI Emoji" w:cs="Calibri"/>
+                <w:sz w:val="24"/>
+                <w:szCs w:val="24"/>
+              </w:rPr>
+            </w:pPr>
+          </w:p>
+        </w:tc>
+        <w:tc>
+          <w:tcPr>
+            <w:tcW w:w="3657" w:type="dxa"/>
+            <w:tcBorders>
+              <w:top w:val="single" w:sz="8" w:space="0" w:color="A3A3A3"/>
+              <w:left w:val="single" w:sz="8" w:space="0" w:color="A3A3A3"/>
+              <w:bottom w:val="single" w:sz="8" w:space="0" w:color="A3A3A3"/>
+              <w:right w:val="single" w:sz="8" w:space="0" w:color="A3A3A3"/>
+            </w:tcBorders>
+            <w:tcMar>
+              <w:top w:w="40" w:type="dxa"/>
+              <w:left w:w="60" w:type="dxa"/>
+              <w:bottom w:w="40" w:type="dxa"/>
+              <w:right w:w="60" w:type="dxa"/>
+            </w:tcMar>
+            <w:hideMark/>
+          </w:tcPr>
+          <w:p>
+            <w:pPr>
+              <w:spacing w:after="0" w:line="240" w:lineRule="auto"/>
+              <w:rPr>
+                <w:rFonts w:ascii="Segoe UI Emoji" w:eastAsia="Times New Roman" w:hAnsi="Segoe UI Emoji" w:cs="Calibri"/>
+                <w:sz w:val="24"/>
+                <w:szCs w:val="24"/>
+              </w:rPr>
+            </w:pPr>
+            <w:r>
+              <w:rPr>
+                <w:rFonts w:ascii="Segoe UI Emoji" w:eastAsia="Times New Roman" w:hAnsi="Segoe UI Emoji" w:cs="Calibri"/>
+                <w:sz w:val="24"/>
+                <w:szCs w:val="24"/>
+              </w:rPr>
               <w:t> </w:t>
             </w:r>
           </w:p>
-          <w:p>
-            <w:pPr>
-              <w:spacing w:after="0" w:line="240" w:lineRule="auto"/>
-              <w:rPr>
-                <w:rFonts w:ascii="Segoe UI Emoji" w:eastAsia="Times New Roman" w:hAnsi="Segoe UI Emoji" w:cs="Calibri"/>
-                <w:sz w:val="24"/>
-                <w:szCs w:val="24"/>
-              </w:rPr>
-            </w:pPr>
-          </w:p>
-        </w:tc>
-        <w:tc>
-          <w:tcPr>
-            <w:tcW w:w="3657" w:type="dxa"/>
-            <w:tcBorders>
-              <w:top w:val="single" w:sz="8" w:space="0" w:color="A3A3A3"/>
-              <w:left w:val="single" w:sz="8" w:space="0" w:color="A3A3A3"/>
-              <w:bottom w:val="single" w:sz="8" w:space="0" w:color="A3A3A3"/>
-              <w:right w:val="single" w:sz="8" w:space="0" w:color="A3A3A3"/>
-            </w:tcBorders>
-            <w:tcMar>
-              <w:top w:w="40" w:type="dxa"/>
-              <w:left w:w="60" w:type="dxa"/>
-              <w:bottom w:w="40" w:type="dxa"/>
-              <w:right w:w="60" w:type="dxa"/>
-            </w:tcMar>
-            <w:hideMark/>
-          </w:tcPr>
-          <w:p>
-            <w:pPr>
-              <w:spacing w:after="0" w:line="240" w:lineRule="auto"/>
-              <w:rPr>
-                <w:rFonts w:ascii="Segoe UI Emoji" w:eastAsia="Times New Roman" w:hAnsi="Segoe UI Emoji" w:cs="Calibri"/>
-                <w:sz w:val="24"/>
-                <w:szCs w:val="24"/>
-              </w:rPr>
-            </w:pPr>
-            <w:r>
-              <w:rPr>
-                <w:rFonts w:ascii="Segoe UI Emoji" w:eastAsia="Times New Roman" w:hAnsi="Segoe UI Emoji" w:cs="Calibri"/>
-                <w:sz w:val="24"/>
-                <w:szCs w:val="24"/>
-              </w:rPr>
-              <w:t> </w:t>
-            </w:r>
-          </w:p>
         </w:tc>
         <w:tc>
           <w:tcPr>
@@ -1323,6 +1431,14 @@
                 <w:szCs w:val="24"/>
               </w:rPr>
             </w:pPr>
+            <w:r>
+              <w:rPr>
+                <w:rFonts w:ascii="Segoe UI Emoji" w:eastAsia="Times New Roman" w:hAnsi="Segoe UI Emoji" w:cs="Calibri"/>
+                <w:sz w:val="24"/>
+                <w:szCs w:val="24"/>
+              </w:rPr>
+              <w:t>$171 - $3999</w:t>
+            </w:r>
           </w:p>
         </w:tc>
       </w:tr>
@@ -1395,8 +1511,18 @@
                 <w:sz w:val="24"/>
                 <w:szCs w:val="24"/>
               </w:rPr>
-              <w:t> </w:t>
-            </w:r>
+              <w:t xml:space="preserve">Processes the </w:t>
+            </w:r>
+            <w:proofErr w:type="gramStart"/>
+            <w:r>
+              <w:rPr>
+                <w:rFonts w:ascii="Segoe UI Emoji" w:eastAsia="Times New Roman" w:hAnsi="Segoe UI Emoji" w:cs="Calibri"/>
+                <w:sz w:val="24"/>
+                <w:szCs w:val="24"/>
+              </w:rPr>
+              <w:t>graphics</w:t>
+            </w:r>
+            <w:proofErr w:type="gramEnd"/>
           </w:p>
           <w:p>
             <w:pPr>
@@ -1435,14 +1561,6 @@
                 <w:szCs w:val="24"/>
               </w:rPr>
             </w:pPr>
-            <w:r>
-              <w:rPr>
-                <w:rFonts w:ascii="Segoe UI Emoji" w:eastAsia="Times New Roman" w:hAnsi="Segoe UI Emoji" w:cs="Calibri"/>
-                <w:sz w:val="24"/>
-                <w:szCs w:val="24"/>
-              </w:rPr>
-              <w:t> </w:t>
-            </w:r>
           </w:p>
         </w:tc>
         <w:tc>
@@ -1464,6 +1582,14 @@
                 <w:szCs w:val="24"/>
               </w:rPr>
             </w:pPr>
+            <w:r>
+              <w:rPr>
+                <w:rFonts w:ascii="Segoe UI Emoji" w:eastAsia="Times New Roman" w:hAnsi="Segoe UI Emoji" w:cs="Calibri"/>
+                <w:sz w:val="24"/>
+                <w:szCs w:val="24"/>
+              </w:rPr>
+              <w:t>$113 - $3298</w:t>
+            </w:r>
           </w:p>
         </w:tc>
       </w:tr>
@@ -1500,7 +1626,7 @@
                 <w:sz w:val="24"/>
                 <w:szCs w:val="24"/>
               </w:rPr>
-              <w:t>Sound Card</w:t>
+              <w:t>Cooling</w:t>
             </w:r>
           </w:p>
         </w:tc>
@@ -1536,55 +1662,65 @@
                 <w:sz w:val="24"/>
                 <w:szCs w:val="24"/>
               </w:rPr>
+              <w:t xml:space="preserve">Makes sure the pc doesn’t </w:t>
+            </w:r>
+            <w:proofErr w:type="gramStart"/>
+            <w:r>
+              <w:rPr>
+                <w:rFonts w:ascii="Segoe UI Emoji" w:eastAsia="Times New Roman" w:hAnsi="Segoe UI Emoji" w:cs="Calibri"/>
+                <w:sz w:val="24"/>
+                <w:szCs w:val="24"/>
+              </w:rPr>
+              <w:t>overheat</w:t>
+            </w:r>
+            <w:proofErr w:type="gramEnd"/>
+          </w:p>
+          <w:p>
+            <w:pPr>
+              <w:spacing w:after="0" w:line="240" w:lineRule="auto"/>
+              <w:rPr>
+                <w:rFonts w:ascii="Segoe UI Emoji" w:eastAsia="Times New Roman" w:hAnsi="Segoe UI Emoji" w:cs="Calibri"/>
+                <w:sz w:val="24"/>
+                <w:szCs w:val="24"/>
+              </w:rPr>
+            </w:pPr>
+          </w:p>
+        </w:tc>
+        <w:tc>
+          <w:tcPr>
+            <w:tcW w:w="3657" w:type="dxa"/>
+            <w:tcBorders>
+              <w:top w:val="single" w:sz="8" w:space="0" w:color="A3A3A3"/>
+              <w:left w:val="single" w:sz="8" w:space="0" w:color="A3A3A3"/>
+              <w:bottom w:val="single" w:sz="8" w:space="0" w:color="A3A3A3"/>
+              <w:right w:val="single" w:sz="8" w:space="0" w:color="A3A3A3"/>
+            </w:tcBorders>
+            <w:tcMar>
+              <w:top w:w="40" w:type="dxa"/>
+              <w:left w:w="60" w:type="dxa"/>
+              <w:bottom w:w="40" w:type="dxa"/>
+              <w:right w:w="60" w:type="dxa"/>
+            </w:tcMar>
+            <w:hideMark/>
+          </w:tcPr>
+          <w:p>
+            <w:pPr>
+              <w:spacing w:after="0" w:line="240" w:lineRule="auto"/>
+              <w:rPr>
+                <w:rFonts w:ascii="Segoe UI Emoji" w:eastAsia="Times New Roman" w:hAnsi="Segoe UI Emoji" w:cs="Calibri"/>
+                <w:sz w:val="24"/>
+                <w:szCs w:val="24"/>
+              </w:rPr>
+            </w:pPr>
+            <w:r>
+              <w:rPr>
+                <w:rFonts w:ascii="Segoe UI Emoji" w:eastAsia="Times New Roman" w:hAnsi="Segoe UI Emoji" w:cs="Calibri"/>
+                <w:sz w:val="24"/>
+                <w:szCs w:val="24"/>
+              </w:rPr>
               <w:t> </w:t>
             </w:r>
           </w:p>
-          <w:p>
-            <w:pPr>
-              <w:spacing w:after="0" w:line="240" w:lineRule="auto"/>
-              <w:rPr>
-                <w:rFonts w:ascii="Segoe UI Emoji" w:eastAsia="Times New Roman" w:hAnsi="Segoe UI Emoji" w:cs="Calibri"/>
-                <w:sz w:val="24"/>
-                <w:szCs w:val="24"/>
-              </w:rPr>
-            </w:pPr>
-          </w:p>
-        </w:tc>
-        <w:tc>
-          <w:tcPr>
-            <w:tcW w:w="3657" w:type="dxa"/>
-            <w:tcBorders>
-              <w:top w:val="single" w:sz="8" w:space="0" w:color="A3A3A3"/>
-              <w:left w:val="single" w:sz="8" w:space="0" w:color="A3A3A3"/>
-              <w:bottom w:val="single" w:sz="8" w:space="0" w:color="A3A3A3"/>
-              <w:right w:val="single" w:sz="8" w:space="0" w:color="A3A3A3"/>
-            </w:tcBorders>
-            <w:tcMar>
-              <w:top w:w="40" w:type="dxa"/>
-              <w:left w:w="60" w:type="dxa"/>
-              <w:bottom w:w="40" w:type="dxa"/>
-              <w:right w:w="60" w:type="dxa"/>
-            </w:tcMar>
-            <w:hideMark/>
-          </w:tcPr>
-          <w:p>
-            <w:pPr>
-              <w:spacing w:after="0" w:line="240" w:lineRule="auto"/>
-              <w:rPr>
-                <w:rFonts w:ascii="Segoe UI Emoji" w:eastAsia="Times New Roman" w:hAnsi="Segoe UI Emoji" w:cs="Calibri"/>
-                <w:sz w:val="24"/>
-                <w:szCs w:val="24"/>
-              </w:rPr>
-            </w:pPr>
-            <w:r>
-              <w:rPr>
-                <w:rFonts w:ascii="Segoe UI Emoji" w:eastAsia="Times New Roman" w:hAnsi="Segoe UI Emoji" w:cs="Calibri"/>
-                <w:sz w:val="24"/>
-                <w:szCs w:val="24"/>
-              </w:rPr>
-              <w:t> </w:t>
-            </w:r>
-          </w:p>
         </w:tc>
         <w:tc>
           <w:tcPr>
@@ -1605,6 +1741,14 @@
                 <w:szCs w:val="24"/>
               </w:rPr>
             </w:pPr>
+            <w:r>
+              <w:rPr>
+                <w:rFonts w:ascii="Segoe UI Emoji" w:eastAsia="Times New Roman" w:hAnsi="Segoe UI Emoji" w:cs="Calibri"/>
+                <w:sz w:val="24"/>
+                <w:szCs w:val="24"/>
+              </w:rPr>
+              <w:t>$11 - $90</w:t>
+            </w:r>
           </w:p>
         </w:tc>
       </w:tr>
@@ -1677,55 +1821,65 @@
                 <w:sz w:val="24"/>
                 <w:szCs w:val="24"/>
               </w:rPr>
+              <w:t xml:space="preserve">Plays </w:t>
+            </w:r>
+            <w:proofErr w:type="gramStart"/>
+            <w:r>
+              <w:rPr>
+                <w:rFonts w:ascii="Segoe UI Emoji" w:eastAsia="Times New Roman" w:hAnsi="Segoe UI Emoji" w:cs="Calibri"/>
+                <w:sz w:val="24"/>
+                <w:szCs w:val="24"/>
+              </w:rPr>
+              <w:t>sound</w:t>
+            </w:r>
+            <w:proofErr w:type="gramEnd"/>
+          </w:p>
+          <w:p>
+            <w:pPr>
+              <w:spacing w:after="0" w:line="240" w:lineRule="auto"/>
+              <w:rPr>
+                <w:rFonts w:ascii="Segoe UI Emoji" w:eastAsia="Times New Roman" w:hAnsi="Segoe UI Emoji" w:cs="Calibri"/>
+                <w:sz w:val="24"/>
+                <w:szCs w:val="24"/>
+              </w:rPr>
+            </w:pPr>
+          </w:p>
+        </w:tc>
+        <w:tc>
+          <w:tcPr>
+            <w:tcW w:w="3657" w:type="dxa"/>
+            <w:tcBorders>
+              <w:top w:val="single" w:sz="8" w:space="0" w:color="A3A3A3"/>
+              <w:left w:val="single" w:sz="8" w:space="0" w:color="A3A3A3"/>
+              <w:bottom w:val="single" w:sz="8" w:space="0" w:color="A3A3A3"/>
+              <w:right w:val="single" w:sz="8" w:space="0" w:color="A3A3A3"/>
+            </w:tcBorders>
+            <w:tcMar>
+              <w:top w:w="40" w:type="dxa"/>
+              <w:left w:w="60" w:type="dxa"/>
+              <w:bottom w:w="40" w:type="dxa"/>
+              <w:right w:w="60" w:type="dxa"/>
+            </w:tcMar>
+            <w:hideMark/>
+          </w:tcPr>
+          <w:p>
+            <w:pPr>
+              <w:spacing w:after="0" w:line="240" w:lineRule="auto"/>
+              <w:rPr>
+                <w:rFonts w:ascii="Segoe UI Emoji" w:eastAsia="Times New Roman" w:hAnsi="Segoe UI Emoji" w:cs="Calibri"/>
+                <w:sz w:val="24"/>
+                <w:szCs w:val="24"/>
+              </w:rPr>
+            </w:pPr>
+            <w:r>
+              <w:rPr>
+                <w:rFonts w:ascii="Segoe UI Emoji" w:eastAsia="Times New Roman" w:hAnsi="Segoe UI Emoji" w:cs="Calibri"/>
+                <w:sz w:val="24"/>
+                <w:szCs w:val="24"/>
+              </w:rPr>
               <w:t> </w:t>
             </w:r>
           </w:p>
-          <w:p>
-            <w:pPr>
-              <w:spacing w:after="0" w:line="240" w:lineRule="auto"/>
-              <w:rPr>
-                <w:rFonts w:ascii="Segoe UI Emoji" w:eastAsia="Times New Roman" w:hAnsi="Segoe UI Emoji" w:cs="Calibri"/>
-                <w:sz w:val="24"/>
-                <w:szCs w:val="24"/>
-              </w:rPr>
-            </w:pPr>
-          </w:p>
-        </w:tc>
-        <w:tc>
-          <w:tcPr>
-            <w:tcW w:w="3657" w:type="dxa"/>
-            <w:tcBorders>
-              <w:top w:val="single" w:sz="8" w:space="0" w:color="A3A3A3"/>
-              <w:left w:val="single" w:sz="8" w:space="0" w:color="A3A3A3"/>
-              <w:bottom w:val="single" w:sz="8" w:space="0" w:color="A3A3A3"/>
-              <w:right w:val="single" w:sz="8" w:space="0" w:color="A3A3A3"/>
-            </w:tcBorders>
-            <w:tcMar>
-              <w:top w:w="40" w:type="dxa"/>
-              <w:left w:w="60" w:type="dxa"/>
-              <w:bottom w:w="40" w:type="dxa"/>
-              <w:right w:w="60" w:type="dxa"/>
-            </w:tcMar>
-            <w:hideMark/>
-          </w:tcPr>
-          <w:p>
-            <w:pPr>
-              <w:spacing w:after="0" w:line="240" w:lineRule="auto"/>
-              <w:rPr>
-                <w:rFonts w:ascii="Segoe UI Emoji" w:eastAsia="Times New Roman" w:hAnsi="Segoe UI Emoji" w:cs="Calibri"/>
-                <w:sz w:val="24"/>
-                <w:szCs w:val="24"/>
-              </w:rPr>
-            </w:pPr>
-            <w:r>
-              <w:rPr>
-                <w:rFonts w:ascii="Segoe UI Emoji" w:eastAsia="Times New Roman" w:hAnsi="Segoe UI Emoji" w:cs="Calibri"/>
-                <w:sz w:val="24"/>
-                <w:szCs w:val="24"/>
-              </w:rPr>
-              <w:t> </w:t>
-            </w:r>
-          </w:p>
         </w:tc>
         <w:tc>
           <w:tcPr>
@@ -1746,6 +1900,14 @@
                 <w:szCs w:val="24"/>
               </w:rPr>
             </w:pPr>
+            <w:r>
+              <w:rPr>
+                <w:rFonts w:ascii="Segoe UI Emoji" w:eastAsia="Times New Roman" w:hAnsi="Segoe UI Emoji" w:cs="Calibri"/>
+                <w:sz w:val="24"/>
+                <w:szCs w:val="24"/>
+              </w:rPr>
+              <w:t>$24 - $449</w:t>
+            </w:r>
           </w:p>
         </w:tc>
       </w:tr>
@@ -1818,55 +1980,55 @@
                 <w:sz w:val="24"/>
                 <w:szCs w:val="24"/>
               </w:rPr>
+              <w:t>Types symbols on a monitor</w:t>
+            </w:r>
+          </w:p>
+          <w:p>
+            <w:pPr>
+              <w:spacing w:after="0" w:line="240" w:lineRule="auto"/>
+              <w:rPr>
+                <w:rFonts w:ascii="Segoe UI Emoji" w:eastAsia="Times New Roman" w:hAnsi="Segoe UI Emoji" w:cs="Calibri"/>
+                <w:sz w:val="24"/>
+                <w:szCs w:val="24"/>
+              </w:rPr>
+            </w:pPr>
+          </w:p>
+        </w:tc>
+        <w:tc>
+          <w:tcPr>
+            <w:tcW w:w="3657" w:type="dxa"/>
+            <w:tcBorders>
+              <w:top w:val="single" w:sz="8" w:space="0" w:color="A3A3A3"/>
+              <w:left w:val="single" w:sz="8" w:space="0" w:color="A3A3A3"/>
+              <w:bottom w:val="single" w:sz="8" w:space="0" w:color="A3A3A3"/>
+              <w:right w:val="single" w:sz="8" w:space="0" w:color="A3A3A3"/>
+            </w:tcBorders>
+            <w:tcMar>
+              <w:top w:w="40" w:type="dxa"/>
+              <w:left w:w="60" w:type="dxa"/>
+              <w:bottom w:w="40" w:type="dxa"/>
+              <w:right w:w="60" w:type="dxa"/>
+            </w:tcMar>
+            <w:hideMark/>
+          </w:tcPr>
+          <w:p>
+            <w:pPr>
+              <w:spacing w:after="0" w:line="240" w:lineRule="auto"/>
+              <w:rPr>
+                <w:rFonts w:ascii="Segoe UI Emoji" w:eastAsia="Times New Roman" w:hAnsi="Segoe UI Emoji" w:cs="Calibri"/>
+                <w:sz w:val="24"/>
+                <w:szCs w:val="24"/>
+              </w:rPr>
+            </w:pPr>
+            <w:r>
+              <w:rPr>
+                <w:rFonts w:ascii="Segoe UI Emoji" w:eastAsia="Times New Roman" w:hAnsi="Segoe UI Emoji" w:cs="Calibri"/>
+                <w:sz w:val="24"/>
+                <w:szCs w:val="24"/>
+              </w:rPr>
               <w:t> </w:t>
             </w:r>
           </w:p>
-          <w:p>
-            <w:pPr>
-              <w:spacing w:after="0" w:line="240" w:lineRule="auto"/>
-              <w:rPr>
-                <w:rFonts w:ascii="Segoe UI Emoji" w:eastAsia="Times New Roman" w:hAnsi="Segoe UI Emoji" w:cs="Calibri"/>
-                <w:sz w:val="24"/>
-                <w:szCs w:val="24"/>
-              </w:rPr>
-            </w:pPr>
-          </w:p>
-        </w:tc>
-        <w:tc>
-          <w:tcPr>
-            <w:tcW w:w="3657" w:type="dxa"/>
-            <w:tcBorders>
-              <w:top w:val="single" w:sz="8" w:space="0" w:color="A3A3A3"/>
-              <w:left w:val="single" w:sz="8" w:space="0" w:color="A3A3A3"/>
-              <w:bottom w:val="single" w:sz="8" w:space="0" w:color="A3A3A3"/>
-              <w:right w:val="single" w:sz="8" w:space="0" w:color="A3A3A3"/>
-            </w:tcBorders>
-            <w:tcMar>
-              <w:top w:w="40" w:type="dxa"/>
-              <w:left w:w="60" w:type="dxa"/>
-              <w:bottom w:w="40" w:type="dxa"/>
-              <w:right w:w="60" w:type="dxa"/>
-            </w:tcMar>
-            <w:hideMark/>
-          </w:tcPr>
-          <w:p>
-            <w:pPr>
-              <w:spacing w:after="0" w:line="240" w:lineRule="auto"/>
-              <w:rPr>
-                <w:rFonts w:ascii="Segoe UI Emoji" w:eastAsia="Times New Roman" w:hAnsi="Segoe UI Emoji" w:cs="Calibri"/>
-                <w:sz w:val="24"/>
-                <w:szCs w:val="24"/>
-              </w:rPr>
-            </w:pPr>
-            <w:r>
-              <w:rPr>
-                <w:rFonts w:ascii="Segoe UI Emoji" w:eastAsia="Times New Roman" w:hAnsi="Segoe UI Emoji" w:cs="Calibri"/>
-                <w:sz w:val="24"/>
-                <w:szCs w:val="24"/>
-              </w:rPr>
-              <w:t> </w:t>
-            </w:r>
-          </w:p>
         </w:tc>
         <w:tc>
           <w:tcPr>
@@ -1887,6 +2049,14 @@
                 <w:szCs w:val="24"/>
               </w:rPr>
             </w:pPr>
+            <w:r>
+              <w:rPr>
+                <w:rFonts w:ascii="Segoe UI Emoji" w:eastAsia="Times New Roman" w:hAnsi="Segoe UI Emoji" w:cs="Calibri"/>
+                <w:sz w:val="24"/>
+                <w:szCs w:val="24"/>
+              </w:rPr>
+              <w:t>$17 - $368</w:t>
+            </w:r>
           </w:p>
         </w:tc>
       </w:tr>
@@ -1923,6 +2093,7 @@
                 <w:sz w:val="24"/>
                 <w:szCs w:val="24"/>
               </w:rPr>
+              <w:lastRenderedPageBreak/>
               <w:t>Mouse</w:t>
             </w:r>
           </w:p>
@@ -1959,55 +2130,65 @@
                 <w:sz w:val="24"/>
                 <w:szCs w:val="24"/>
               </w:rPr>
+              <w:t xml:space="preserve">Controls a cursor on a </w:t>
+            </w:r>
+            <w:proofErr w:type="gramStart"/>
+            <w:r>
+              <w:rPr>
+                <w:rFonts w:ascii="Segoe UI Emoji" w:eastAsia="Times New Roman" w:hAnsi="Segoe UI Emoji" w:cs="Calibri"/>
+                <w:sz w:val="24"/>
+                <w:szCs w:val="24"/>
+              </w:rPr>
+              <w:t>monitor</w:t>
+            </w:r>
+            <w:proofErr w:type="gramEnd"/>
+          </w:p>
+          <w:p>
+            <w:pPr>
+              <w:spacing w:after="0" w:line="240" w:lineRule="auto"/>
+              <w:rPr>
+                <w:rFonts w:ascii="Segoe UI Emoji" w:eastAsia="Times New Roman" w:hAnsi="Segoe UI Emoji" w:cs="Calibri"/>
+                <w:sz w:val="24"/>
+                <w:szCs w:val="24"/>
+              </w:rPr>
+            </w:pPr>
+          </w:p>
+        </w:tc>
+        <w:tc>
+          <w:tcPr>
+            <w:tcW w:w="3657" w:type="dxa"/>
+            <w:tcBorders>
+              <w:top w:val="single" w:sz="8" w:space="0" w:color="A3A3A3"/>
+              <w:left w:val="single" w:sz="8" w:space="0" w:color="A3A3A3"/>
+              <w:bottom w:val="single" w:sz="8" w:space="0" w:color="A3A3A3"/>
+              <w:right w:val="single" w:sz="8" w:space="0" w:color="A3A3A3"/>
+            </w:tcBorders>
+            <w:tcMar>
+              <w:top w:w="40" w:type="dxa"/>
+              <w:left w:w="60" w:type="dxa"/>
+              <w:bottom w:w="40" w:type="dxa"/>
+              <w:right w:w="60" w:type="dxa"/>
+            </w:tcMar>
+            <w:hideMark/>
+          </w:tcPr>
+          <w:p>
+            <w:pPr>
+              <w:spacing w:after="0" w:line="240" w:lineRule="auto"/>
+              <w:rPr>
+                <w:rFonts w:ascii="Segoe UI Emoji" w:eastAsia="Times New Roman" w:hAnsi="Segoe UI Emoji" w:cs="Calibri"/>
+                <w:sz w:val="24"/>
+                <w:szCs w:val="24"/>
+              </w:rPr>
+            </w:pPr>
+            <w:r>
+              <w:rPr>
+                <w:rFonts w:ascii="Segoe UI Emoji" w:eastAsia="Times New Roman" w:hAnsi="Segoe UI Emoji" w:cs="Calibri"/>
+                <w:sz w:val="24"/>
+                <w:szCs w:val="24"/>
+              </w:rPr>
               <w:t> </w:t>
             </w:r>
           </w:p>
-          <w:p>
-            <w:pPr>
-              <w:spacing w:after="0" w:line="240" w:lineRule="auto"/>
-              <w:rPr>
-                <w:rFonts w:ascii="Segoe UI Emoji" w:eastAsia="Times New Roman" w:hAnsi="Segoe UI Emoji" w:cs="Calibri"/>
-                <w:sz w:val="24"/>
-                <w:szCs w:val="24"/>
-              </w:rPr>
-            </w:pPr>
-          </w:p>
-        </w:tc>
-        <w:tc>
-          <w:tcPr>
-            <w:tcW w:w="3657" w:type="dxa"/>
-            <w:tcBorders>
-              <w:top w:val="single" w:sz="8" w:space="0" w:color="A3A3A3"/>
-              <w:left w:val="single" w:sz="8" w:space="0" w:color="A3A3A3"/>
-              <w:bottom w:val="single" w:sz="8" w:space="0" w:color="A3A3A3"/>
-              <w:right w:val="single" w:sz="8" w:space="0" w:color="A3A3A3"/>
-            </w:tcBorders>
-            <w:tcMar>
-              <w:top w:w="40" w:type="dxa"/>
-              <w:left w:w="60" w:type="dxa"/>
-              <w:bottom w:w="40" w:type="dxa"/>
-              <w:right w:w="60" w:type="dxa"/>
-            </w:tcMar>
-            <w:hideMark/>
-          </w:tcPr>
-          <w:p>
-            <w:pPr>
-              <w:spacing w:after="0" w:line="240" w:lineRule="auto"/>
-              <w:rPr>
-                <w:rFonts w:ascii="Segoe UI Emoji" w:eastAsia="Times New Roman" w:hAnsi="Segoe UI Emoji" w:cs="Calibri"/>
-                <w:sz w:val="24"/>
-                <w:szCs w:val="24"/>
-              </w:rPr>
-            </w:pPr>
-            <w:r>
-              <w:rPr>
-                <w:rFonts w:ascii="Segoe UI Emoji" w:eastAsia="Times New Roman" w:hAnsi="Segoe UI Emoji" w:cs="Calibri"/>
-                <w:sz w:val="24"/>
-                <w:szCs w:val="24"/>
-              </w:rPr>
-              <w:t> </w:t>
-            </w:r>
-          </w:p>
         </w:tc>
         <w:tc>
           <w:tcPr>
@@ -2028,6 +2209,14 @@
                 <w:szCs w:val="24"/>
               </w:rPr>
             </w:pPr>
+            <w:r>
+              <w:rPr>
+                <w:rFonts w:ascii="Segoe UI Emoji" w:eastAsia="Times New Roman" w:hAnsi="Segoe UI Emoji" w:cs="Calibri"/>
+                <w:sz w:val="24"/>
+                <w:szCs w:val="24"/>
+              </w:rPr>
+              <w:t>$24 - $329</w:t>
+            </w:r>
           </w:p>
         </w:tc>
       </w:tr>
@@ -2199,6 +2388,16 @@
                 <w:szCs w:val="24"/>
               </w:rPr>
             </w:pPr>
+            <w:r>
+              <w:rPr>
+                <w:rFonts w:ascii="Segoe UI Emoji" w:eastAsia="Times New Roman" w:hAnsi="Segoe UI Emoji" w:cs="Calibri"/>
+                <w:b/>
+                <w:bCs/>
+                <w:sz w:val="24"/>
+                <w:szCs w:val="24"/>
+              </w:rPr>
+              <w:t>$644 - $11408</w:t>
+            </w:r>
           </w:p>
         </w:tc>
       </w:tr>

</xml_diff>